<commit_message>
FO 1.0 | Logbook | Planning
FO 1.0 | Logbook | Planning
</commit_message>
<xml_diff>
--- a/Documentatie BeePlanner/Logboek.docx
+++ b/Documentatie BeePlanner/Logboek.docx
@@ -340,11 +340,19 @@
                 <w:lang w:val="nl-NL"/>
               </w:rPr>
             </w:pPr>
+            <w:proofErr w:type="spellStart"/>
             <w:r>
               <w:rPr>
                 <w:lang w:val="nl-NL"/>
               </w:rPr>
-              <w:t>Crebo-nummer:</w:t>
+              <w:t>Crebo</w:t>
+            </w:r>
+            <w:proofErr w:type="spellEnd"/>
+            <w:r>
+              <w:rPr>
+                <w:lang w:val="nl-NL"/>
+              </w:rPr>
+              <w:t>-nummer:</w:t>
             </w:r>
           </w:p>
         </w:tc>
@@ -438,8 +446,13 @@
             <w:shd w:val="clear" w:color="auto" w:fill="00B0F0"/>
           </w:tcPr>
           <w:p>
-            <w:r>
-              <w:t>Tijd:</w:t>
+            <w:proofErr w:type="spellStart"/>
+            <w:r>
+              <w:t>Tijd</w:t>
+            </w:r>
+            <w:proofErr w:type="spellEnd"/>
+            <w:r>
+              <w:t>:</w:t>
             </w:r>
           </w:p>
         </w:tc>
@@ -449,8 +462,13 @@
             <w:shd w:val="clear" w:color="auto" w:fill="00B0F0"/>
           </w:tcPr>
           <w:p>
-            <w:r>
-              <w:t>Manier:</w:t>
+            <w:proofErr w:type="spellStart"/>
+            <w:r>
+              <w:t>Manier</w:t>
+            </w:r>
+            <w:proofErr w:type="spellEnd"/>
+            <w:r>
+              <w:t>:</w:t>
             </w:r>
           </w:p>
         </w:tc>
@@ -460,8 +478,13 @@
             <w:shd w:val="clear" w:color="auto" w:fill="00B0F0"/>
           </w:tcPr>
           <w:p>
-            <w:r>
-              <w:t>Beschrijving:</w:t>
+            <w:proofErr w:type="spellStart"/>
+            <w:r>
+              <w:t>Beschrijving</w:t>
+            </w:r>
+            <w:proofErr w:type="spellEnd"/>
+            <w:r>
+              <w:t>:</w:t>
             </w:r>
           </w:p>
         </w:tc>
@@ -492,25 +515,43 @@
             <w:tcW w:w="2266" w:type="dxa"/>
           </w:tcPr>
           <w:p>
+            <w:proofErr w:type="spellStart"/>
             <w:r>
               <w:t>Gesprek</w:t>
             </w:r>
-          </w:p>
-        </w:tc>
-        <w:tc>
-          <w:tcPr>
-            <w:tcW w:w="3402" w:type="dxa"/>
-          </w:tcPr>
-          <w:p>
-            <w:r>
-              <w:t>Start Examen. Overleg met Rick</w:t>
+            <w:proofErr w:type="spellEnd"/>
+          </w:p>
+        </w:tc>
+        <w:tc>
+          <w:tcPr>
+            <w:tcW w:w="3402" w:type="dxa"/>
+          </w:tcPr>
+          <w:p>
+            <w:r>
+              <w:t xml:space="preserve">Start </w:t>
+            </w:r>
+            <w:proofErr w:type="spellStart"/>
+            <w:r>
+              <w:t>Examen</w:t>
+            </w:r>
+            <w:proofErr w:type="spellEnd"/>
+            <w:r>
+              <w:t xml:space="preserve">. </w:t>
+            </w:r>
+            <w:proofErr w:type="spellStart"/>
+            <w:r>
+              <w:t>Overleg</w:t>
+            </w:r>
+            <w:proofErr w:type="spellEnd"/>
+            <w:r>
+              <w:t xml:space="preserve"> met Rick</w:t>
             </w:r>
           </w:p>
           <w:p>
             <w:r>
               <w:rPr>
                 <w:noProof/>
-                <w:lang w:val="nl-NL" w:eastAsia="nl-NL"/>
+                <w:lang w:eastAsia="nl-NL"/>
               </w:rPr>
               <w:drawing>
                 <wp:inline distT="0" distB="0" distL="0" distR="0">
@@ -567,7 +608,7 @@
             <w:r>
               <w:rPr>
                 <w:noProof/>
-                <w:lang w:val="nl-NL" w:eastAsia="nl-NL"/>
+                <w:lang w:eastAsia="nl-NL"/>
               </w:rPr>
               <w:drawing>
                 <wp:inline distT="0" distB="0" distL="0" distR="0">
@@ -620,14 +661,190 @@
             </w:r>
           </w:p>
           <w:p>
+            <w:proofErr w:type="spellStart"/>
             <w:r>
               <w:rPr>
                 <w:b/>
               </w:rPr>
-              <w:t xml:space="preserve">Samenvatting: </w:t>
-            </w:r>
-            <w:r>
-              <w:t>De examenbladen doorgenomen. Rick heeft de opdracht gelezen en vondt het duidelijk. Overleg gehad over de startdatum &amp; opleverdatum aangezien er oorspronkelijk vanuit was gegaan dat ik vandaag zou starten.</w:t>
+              <w:t>Samenvatting</w:t>
+            </w:r>
+            <w:proofErr w:type="spellEnd"/>
+            <w:r>
+              <w:rPr>
+                <w:b/>
+              </w:rPr>
+              <w:t xml:space="preserve">: </w:t>
+            </w:r>
+            <w:r>
+              <w:t xml:space="preserve">De </w:t>
+            </w:r>
+            <w:proofErr w:type="spellStart"/>
+            <w:r>
+              <w:t>examenbladen</w:t>
+            </w:r>
+            <w:proofErr w:type="spellEnd"/>
+            <w:r>
+              <w:t xml:space="preserve"> </w:t>
+            </w:r>
+            <w:proofErr w:type="spellStart"/>
+            <w:r>
+              <w:t>doorgenomen</w:t>
+            </w:r>
+            <w:proofErr w:type="spellEnd"/>
+            <w:r>
+              <w:t xml:space="preserve">. Rick </w:t>
+            </w:r>
+            <w:proofErr w:type="spellStart"/>
+            <w:r>
+              <w:t>heeft</w:t>
+            </w:r>
+            <w:proofErr w:type="spellEnd"/>
+            <w:r>
+              <w:t xml:space="preserve"> de </w:t>
+            </w:r>
+            <w:proofErr w:type="spellStart"/>
+            <w:r>
+              <w:t>opdracht</w:t>
+            </w:r>
+            <w:proofErr w:type="spellEnd"/>
+            <w:r>
+              <w:t xml:space="preserve"> </w:t>
+            </w:r>
+            <w:proofErr w:type="spellStart"/>
+            <w:r>
+              <w:t>gelezen</w:t>
+            </w:r>
+            <w:proofErr w:type="spellEnd"/>
+            <w:r>
+              <w:t xml:space="preserve"> </w:t>
+            </w:r>
+            <w:proofErr w:type="spellStart"/>
+            <w:r>
+              <w:t>en</w:t>
+            </w:r>
+            <w:proofErr w:type="spellEnd"/>
+            <w:r>
+              <w:t xml:space="preserve"> </w:t>
+            </w:r>
+            <w:proofErr w:type="spellStart"/>
+            <w:r>
+              <w:t>vondt</w:t>
+            </w:r>
+            <w:proofErr w:type="spellEnd"/>
+            <w:r>
+              <w:t xml:space="preserve"> het </w:t>
+            </w:r>
+            <w:proofErr w:type="spellStart"/>
+            <w:r>
+              <w:t>duidelijk</w:t>
+            </w:r>
+            <w:proofErr w:type="spellEnd"/>
+            <w:r>
+              <w:t xml:space="preserve">. </w:t>
+            </w:r>
+            <w:proofErr w:type="spellStart"/>
+            <w:r>
+              <w:t>Overleg</w:t>
+            </w:r>
+            <w:proofErr w:type="spellEnd"/>
+            <w:r>
+              <w:t xml:space="preserve"> </w:t>
+            </w:r>
+            <w:proofErr w:type="spellStart"/>
+            <w:r>
+              <w:t>gehad</w:t>
+            </w:r>
+            <w:proofErr w:type="spellEnd"/>
+            <w:r>
+              <w:t xml:space="preserve"> over de </w:t>
+            </w:r>
+            <w:proofErr w:type="spellStart"/>
+            <w:r>
+              <w:t>startdatum</w:t>
+            </w:r>
+            <w:proofErr w:type="spellEnd"/>
+            <w:r>
+              <w:t xml:space="preserve"> &amp; opleverdatum </w:t>
+            </w:r>
+            <w:proofErr w:type="spellStart"/>
+            <w:r>
+              <w:t>aangezien</w:t>
+            </w:r>
+            <w:proofErr w:type="spellEnd"/>
+            <w:r>
+              <w:t xml:space="preserve"> </w:t>
+            </w:r>
+            <w:proofErr w:type="spellStart"/>
+            <w:r>
+              <w:t>er</w:t>
+            </w:r>
+            <w:proofErr w:type="spellEnd"/>
+            <w:r>
+              <w:t xml:space="preserve"> </w:t>
+            </w:r>
+            <w:proofErr w:type="spellStart"/>
+            <w:r>
+              <w:t>oorspronkelijk</w:t>
+            </w:r>
+            <w:proofErr w:type="spellEnd"/>
+            <w:r>
+              <w:t xml:space="preserve"> </w:t>
+            </w:r>
+            <w:proofErr w:type="spellStart"/>
+            <w:r>
+              <w:t>vanuit</w:t>
+            </w:r>
+            <w:proofErr w:type="spellEnd"/>
+            <w:r>
+              <w:t xml:space="preserve"> was </w:t>
+            </w:r>
+            <w:proofErr w:type="spellStart"/>
+            <w:r>
+              <w:t>gegaan</w:t>
+            </w:r>
+            <w:proofErr w:type="spellEnd"/>
+            <w:r>
+              <w:t xml:space="preserve"> </w:t>
+            </w:r>
+            <w:proofErr w:type="spellStart"/>
+            <w:r>
+              <w:t>dat</w:t>
+            </w:r>
+            <w:proofErr w:type="spellEnd"/>
+            <w:r>
+              <w:t xml:space="preserve"> </w:t>
+            </w:r>
+            <w:proofErr w:type="spellStart"/>
+            <w:r>
+              <w:t>ik</w:t>
+            </w:r>
+            <w:proofErr w:type="spellEnd"/>
+            <w:r>
+              <w:t xml:space="preserve"> </w:t>
+            </w:r>
+            <w:proofErr w:type="spellStart"/>
+            <w:r>
+              <w:t>vandaag</w:t>
+            </w:r>
+            <w:proofErr w:type="spellEnd"/>
+            <w:r>
+              <w:t xml:space="preserve"> </w:t>
+            </w:r>
+            <w:proofErr w:type="spellStart"/>
+            <w:r>
+              <w:t>zou</w:t>
+            </w:r>
+            <w:proofErr w:type="spellEnd"/>
+            <w:r>
+              <w:t xml:space="preserve"> </w:t>
+            </w:r>
+            <w:proofErr w:type="spellStart"/>
+            <w:r>
+              <w:t>starten</w:t>
+            </w:r>
+            <w:proofErr w:type="spellEnd"/>
+            <w:r>
+              <w:t>.</w:t>
             </w:r>
           </w:p>
         </w:tc>
@@ -669,15 +886,38 @@
             <w:tcW w:w="3402" w:type="dxa"/>
           </w:tcPr>
           <w:p>
-            <w:r>
-              <w:t xml:space="preserve">Analyse </w:t>
-            </w:r>
+            <w:proofErr w:type="spellStart"/>
+            <w:r>
+              <w:t>Analyse</w:t>
+            </w:r>
+            <w:proofErr w:type="spellEnd"/>
+            <w:r>
+              <w:t xml:space="preserve"> </w:t>
+            </w:r>
+            <w:proofErr w:type="spellStart"/>
             <w:r>
               <w:t>Voorb</w:t>
             </w:r>
             <w:r>
-              <w:t>lad &amp; Inhoudsopgave ingevuld</w:t>
-            </w:r>
+              <w:t>lad</w:t>
+            </w:r>
+            <w:proofErr w:type="spellEnd"/>
+            <w:r>
+              <w:t xml:space="preserve"> &amp; </w:t>
+            </w:r>
+            <w:proofErr w:type="spellStart"/>
+            <w:r>
+              <w:t>Inhoudsopgave</w:t>
+            </w:r>
+            <w:proofErr w:type="spellEnd"/>
+            <w:r>
+              <w:t xml:space="preserve"> </w:t>
+            </w:r>
+            <w:proofErr w:type="spellStart"/>
+            <w:r>
+              <w:t>ingevuld</w:t>
+            </w:r>
+            <w:proofErr w:type="spellEnd"/>
           </w:p>
         </w:tc>
       </w:tr>
@@ -718,7 +958,15 @@
           </w:tcPr>
           <w:p>
             <w:r>
-              <w:t xml:space="preserve">Planning maken </w:t>
+              <w:t xml:space="preserve">Planning </w:t>
+            </w:r>
+            <w:proofErr w:type="spellStart"/>
+            <w:r>
+              <w:t>maken</w:t>
+            </w:r>
+            <w:proofErr w:type="spellEnd"/>
+            <w:r>
+              <w:t xml:space="preserve"> </w:t>
             </w:r>
           </w:p>
         </w:tc>
@@ -760,8 +1008,13 @@
           </w:tcPr>
           <w:p>
             <w:r>
-              <w:t>Scrum Board aangemaakt</w:t>
-            </w:r>
+              <w:t xml:space="preserve">Scrum Board </w:t>
+            </w:r>
+            <w:proofErr w:type="spellStart"/>
+            <w:r>
+              <w:t>aangemaakt</w:t>
+            </w:r>
+            <w:proofErr w:type="spellEnd"/>
           </w:p>
         </w:tc>
       </w:tr>
@@ -801,8 +1054,13 @@
             <w:tcW w:w="3402" w:type="dxa"/>
           </w:tcPr>
           <w:p>
-            <w:r>
-              <w:t>Analyse Opdrachtomschrijving</w:t>
+            <w:proofErr w:type="spellStart"/>
+            <w:r>
+              <w:t>Analyse</w:t>
+            </w:r>
+            <w:proofErr w:type="spellEnd"/>
+            <w:r>
+              <w:t xml:space="preserve"> Opdrachtomschrijving</w:t>
             </w:r>
           </w:p>
           <w:p/>
@@ -844,9 +1102,27 @@
             <w:tcW w:w="3402" w:type="dxa"/>
           </w:tcPr>
           <w:p>
-            <w:r>
-              <w:t>Analyse Onderdelen, Platform, opleverdatum, Kosten en Bronnen ingevuld</w:t>
-            </w:r>
+            <w:proofErr w:type="spellStart"/>
+            <w:r>
+              <w:t>Analyse</w:t>
+            </w:r>
+            <w:proofErr w:type="spellEnd"/>
+            <w:r>
+              <w:t xml:space="preserve"> Onderdelen, Platform, opleverdatum, Kosten </w:t>
+            </w:r>
+            <w:proofErr w:type="spellStart"/>
+            <w:r>
+              <w:t>en</w:t>
+            </w:r>
+            <w:proofErr w:type="spellEnd"/>
+            <w:r>
+              <w:t xml:space="preserve"> Bronnen </w:t>
+            </w:r>
+            <w:proofErr w:type="spellStart"/>
+            <w:r>
+              <w:t>ingevuld</w:t>
+            </w:r>
+            <w:proofErr w:type="spellEnd"/>
           </w:p>
         </w:tc>
       </w:tr>
@@ -886,9 +1162,27 @@
             <w:tcW w:w="3402" w:type="dxa"/>
           </w:tcPr>
           <w:p>
-            <w:r>
-              <w:t>Logboek document aangemaakt &amp; ingedeeld</w:t>
-            </w:r>
+            <w:proofErr w:type="spellStart"/>
+            <w:r>
+              <w:t>Logboek</w:t>
+            </w:r>
+            <w:proofErr w:type="spellEnd"/>
+            <w:r>
+              <w:t xml:space="preserve"> document </w:t>
+            </w:r>
+            <w:proofErr w:type="spellStart"/>
+            <w:r>
+              <w:t>aangemaakt</w:t>
+            </w:r>
+            <w:proofErr w:type="spellEnd"/>
+            <w:r>
+              <w:t xml:space="preserve"> &amp; </w:t>
+            </w:r>
+            <w:proofErr w:type="spellStart"/>
+            <w:r>
+              <w:t>ingedeeld</w:t>
+            </w:r>
+            <w:proofErr w:type="spellEnd"/>
           </w:p>
         </w:tc>
       </w:tr>
@@ -928,8 +1222,45 @@
             <w:tcW w:w="3402" w:type="dxa"/>
           </w:tcPr>
           <w:p>
-            <w:r>
-              <w:t>Github repository aangemaakt waar de applicatie op komt &amp; de documentatie.</w:t>
+            <w:proofErr w:type="spellStart"/>
+            <w:r>
+              <w:t>Github</w:t>
+            </w:r>
+            <w:proofErr w:type="spellEnd"/>
+            <w:r>
+              <w:t xml:space="preserve"> repository </w:t>
+            </w:r>
+            <w:proofErr w:type="spellStart"/>
+            <w:r>
+              <w:t>aangemaakt</w:t>
+            </w:r>
+            <w:proofErr w:type="spellEnd"/>
+            <w:r>
+              <w:t xml:space="preserve"> </w:t>
+            </w:r>
+            <w:proofErr w:type="spellStart"/>
+            <w:r>
+              <w:t>waar</w:t>
+            </w:r>
+            <w:proofErr w:type="spellEnd"/>
+            <w:r>
+              <w:t xml:space="preserve"> de applicatie op </w:t>
+            </w:r>
+            <w:proofErr w:type="spellStart"/>
+            <w:r>
+              <w:t>komt</w:t>
+            </w:r>
+            <w:proofErr w:type="spellEnd"/>
+            <w:r>
+              <w:t xml:space="preserve"> &amp; de </w:t>
+            </w:r>
+            <w:proofErr w:type="spellStart"/>
+            <w:r>
+              <w:t>documentatie</w:t>
+            </w:r>
+            <w:proofErr w:type="spellEnd"/>
+            <w:r>
+              <w:t>.</w:t>
             </w:r>
           </w:p>
         </w:tc>
@@ -971,8 +1302,61 @@
           </w:tcPr>
           <w:p>
             <w:r>
-              <w:t>Laravel omgeving opgezet d.m.v. laravel new BeePlanner &amp; een app key generated door php artisan key:generate</w:t>
-            </w:r>
+              <w:t xml:space="preserve">Laravel </w:t>
+            </w:r>
+            <w:proofErr w:type="spellStart"/>
+            <w:r>
+              <w:t>omgeving</w:t>
+            </w:r>
+            <w:proofErr w:type="spellEnd"/>
+            <w:r>
+              <w:t xml:space="preserve"> </w:t>
+            </w:r>
+            <w:proofErr w:type="spellStart"/>
+            <w:r>
+              <w:t>opgezet</w:t>
+            </w:r>
+            <w:proofErr w:type="spellEnd"/>
+            <w:r>
+              <w:t xml:space="preserve"> </w:t>
+            </w:r>
+            <w:proofErr w:type="spellStart"/>
+            <w:r>
+              <w:t>d.m.v</w:t>
+            </w:r>
+            <w:proofErr w:type="spellEnd"/>
+            <w:r>
+              <w:t xml:space="preserve">. </w:t>
+            </w:r>
+            <w:proofErr w:type="spellStart"/>
+            <w:r>
+              <w:t>laravel</w:t>
+            </w:r>
+            <w:proofErr w:type="spellEnd"/>
+            <w:r>
+              <w:t xml:space="preserve"> new BeePlanner &amp; </w:t>
+            </w:r>
+            <w:proofErr w:type="spellStart"/>
+            <w:r>
+              <w:t>een</w:t>
+            </w:r>
+            <w:proofErr w:type="spellEnd"/>
+            <w:r>
+              <w:t xml:space="preserve"> app key generated door </w:t>
+            </w:r>
+            <w:proofErr w:type="spellStart"/>
+            <w:r>
+              <w:t>php</w:t>
+            </w:r>
+            <w:proofErr w:type="spellEnd"/>
+            <w:r>
+              <w:t xml:space="preserve"> artisan </w:t>
+            </w:r>
+            <w:proofErr w:type="spellStart"/>
+            <w:r>
+              <w:t>key:generate</w:t>
+            </w:r>
+            <w:proofErr w:type="spellEnd"/>
           </w:p>
         </w:tc>
       </w:tr>
@@ -1013,139 +1397,368 @@
           </w:tcPr>
           <w:p>
             <w:r>
-              <w:t>Planning maken</w:t>
-            </w:r>
-          </w:p>
-        </w:tc>
-      </w:tr>
-      <w:tr>
-        <w:tc>
-          <w:tcPr>
-            <w:tcW w:w="2265" w:type="dxa"/>
-          </w:tcPr>
-          <w:p/>
-        </w:tc>
-        <w:tc>
-          <w:tcPr>
-            <w:tcW w:w="2265" w:type="dxa"/>
-          </w:tcPr>
-          <w:p/>
+              <w:t xml:space="preserve">Planning </w:t>
+            </w:r>
+            <w:proofErr w:type="spellStart"/>
+            <w:r>
+              <w:t>maken</w:t>
+            </w:r>
+            <w:proofErr w:type="spellEnd"/>
+          </w:p>
+        </w:tc>
+      </w:tr>
+      <w:tr>
+        <w:tc>
+          <w:tcPr>
+            <w:tcW w:w="2265" w:type="dxa"/>
+          </w:tcPr>
+          <w:p>
+            <w:r>
+              <w:t>14-05-2018</w:t>
+            </w:r>
+          </w:p>
+        </w:tc>
+        <w:tc>
+          <w:tcPr>
+            <w:tcW w:w="2265" w:type="dxa"/>
+          </w:tcPr>
+          <w:p>
+            <w:r>
+              <w:t>12:19</w:t>
+            </w:r>
+          </w:p>
         </w:tc>
         <w:tc>
           <w:tcPr>
             <w:tcW w:w="2266" w:type="dxa"/>
           </w:tcPr>
-          <w:p/>
-        </w:tc>
-        <w:tc>
-          <w:tcPr>
-            <w:tcW w:w="3402" w:type="dxa"/>
-          </w:tcPr>
-          <w:p/>
-        </w:tc>
-      </w:tr>
-      <w:tr>
-        <w:tc>
-          <w:tcPr>
-            <w:tcW w:w="2265" w:type="dxa"/>
-          </w:tcPr>
-          <w:p/>
-        </w:tc>
-        <w:tc>
-          <w:tcPr>
-            <w:tcW w:w="2265" w:type="dxa"/>
-          </w:tcPr>
-          <w:p/>
+          <w:p>
+            <w:r>
+              <w:t xml:space="preserve">Excel </w:t>
+            </w:r>
+          </w:p>
+        </w:tc>
+        <w:tc>
+          <w:tcPr>
+            <w:tcW w:w="3402" w:type="dxa"/>
+          </w:tcPr>
+          <w:p>
+            <w:r>
+              <w:t xml:space="preserve">Planning </w:t>
+            </w:r>
+            <w:proofErr w:type="spellStart"/>
+            <w:r>
+              <w:t>deels</w:t>
+            </w:r>
+            <w:proofErr w:type="spellEnd"/>
+            <w:r>
+              <w:t xml:space="preserve"> </w:t>
+            </w:r>
+            <w:proofErr w:type="spellStart"/>
+            <w:r>
+              <w:t>compleet</w:t>
+            </w:r>
+            <w:proofErr w:type="spellEnd"/>
+          </w:p>
+        </w:tc>
+      </w:tr>
+      <w:tr>
+        <w:tc>
+          <w:tcPr>
+            <w:tcW w:w="2265" w:type="dxa"/>
+          </w:tcPr>
+          <w:p>
+            <w:r>
+              <w:t>14-05-2018</w:t>
+            </w:r>
+          </w:p>
+        </w:tc>
+        <w:tc>
+          <w:tcPr>
+            <w:tcW w:w="2265" w:type="dxa"/>
+          </w:tcPr>
+          <w:p>
+            <w:r>
+              <w:t>12:20</w:t>
+            </w:r>
+          </w:p>
         </w:tc>
         <w:tc>
           <w:tcPr>
             <w:tcW w:w="2266" w:type="dxa"/>
           </w:tcPr>
-          <w:p/>
-        </w:tc>
-        <w:tc>
-          <w:tcPr>
-            <w:tcW w:w="3402" w:type="dxa"/>
-          </w:tcPr>
-          <w:p/>
-        </w:tc>
-      </w:tr>
-      <w:tr>
-        <w:tc>
-          <w:tcPr>
-            <w:tcW w:w="2265" w:type="dxa"/>
-          </w:tcPr>
-          <w:p/>
-        </w:tc>
-        <w:tc>
-          <w:tcPr>
-            <w:tcW w:w="2265" w:type="dxa"/>
-          </w:tcPr>
-          <w:p/>
+          <w:p>
+            <w:r>
+              <w:t>CRM</w:t>
+            </w:r>
+          </w:p>
+        </w:tc>
+        <w:tc>
+          <w:tcPr>
+            <w:tcW w:w="3402" w:type="dxa"/>
+          </w:tcPr>
+          <w:p>
+            <w:r>
+              <w:t xml:space="preserve">API </w:t>
+            </w:r>
+            <w:proofErr w:type="spellStart"/>
+            <w:r>
+              <w:t>Gecheckt</w:t>
+            </w:r>
+            <w:proofErr w:type="spellEnd"/>
+            <w:r>
+              <w:t xml:space="preserve"> </w:t>
+            </w:r>
+            <w:proofErr w:type="spellStart"/>
+            <w:r>
+              <w:t>aangezien</w:t>
+            </w:r>
+            <w:proofErr w:type="spellEnd"/>
+            <w:r>
+              <w:t xml:space="preserve"> </w:t>
+            </w:r>
+            <w:proofErr w:type="spellStart"/>
+            <w:r>
+              <w:t>er</w:t>
+            </w:r>
+            <w:proofErr w:type="spellEnd"/>
+            <w:r>
+              <w:t xml:space="preserve"> </w:t>
+            </w:r>
+            <w:proofErr w:type="spellStart"/>
+            <w:r>
+              <w:t>een</w:t>
+            </w:r>
+            <w:proofErr w:type="spellEnd"/>
+            <w:r>
+              <w:t xml:space="preserve"> update </w:t>
+            </w:r>
+            <w:proofErr w:type="spellStart"/>
+            <w:r>
+              <w:t>heeft</w:t>
+            </w:r>
+            <w:proofErr w:type="spellEnd"/>
+            <w:r>
+              <w:t xml:space="preserve"> </w:t>
+            </w:r>
+            <w:proofErr w:type="spellStart"/>
+            <w:r>
+              <w:t>plaats</w:t>
+            </w:r>
+            <w:proofErr w:type="spellEnd"/>
+            <w:r>
+              <w:t xml:space="preserve"> </w:t>
+            </w:r>
+            <w:proofErr w:type="spellStart"/>
+            <w:r>
+              <w:t>gevonden</w:t>
+            </w:r>
+            <w:proofErr w:type="spellEnd"/>
+            <w:r>
+              <w:t>.</w:t>
+            </w:r>
+          </w:p>
+        </w:tc>
+      </w:tr>
+      <w:tr>
+        <w:tc>
+          <w:tcPr>
+            <w:tcW w:w="2265" w:type="dxa"/>
+          </w:tcPr>
+          <w:p>
+            <w:r>
+              <w:t>14-05-2018</w:t>
+            </w:r>
+          </w:p>
+        </w:tc>
+        <w:tc>
+          <w:tcPr>
+            <w:tcW w:w="2265" w:type="dxa"/>
+          </w:tcPr>
+          <w:p>
+            <w:r>
+              <w:t>12:20</w:t>
+            </w:r>
+          </w:p>
         </w:tc>
         <w:tc>
           <w:tcPr>
             <w:tcW w:w="2266" w:type="dxa"/>
           </w:tcPr>
-          <w:p/>
-        </w:tc>
-        <w:tc>
-          <w:tcPr>
-            <w:tcW w:w="3402" w:type="dxa"/>
-          </w:tcPr>
-          <w:p/>
-        </w:tc>
-      </w:tr>
-      <w:tr>
-        <w:tc>
-          <w:tcPr>
-            <w:tcW w:w="2265" w:type="dxa"/>
-          </w:tcPr>
-          <w:p/>
-        </w:tc>
-        <w:tc>
-          <w:tcPr>
-            <w:tcW w:w="2265" w:type="dxa"/>
-          </w:tcPr>
-          <w:p/>
+          <w:p>
+            <w:r>
+              <w:t>Word</w:t>
+            </w:r>
+          </w:p>
+        </w:tc>
+        <w:tc>
+          <w:tcPr>
+            <w:tcW w:w="3402" w:type="dxa"/>
+          </w:tcPr>
+          <w:p>
+            <w:r>
+              <w:t xml:space="preserve">Start </w:t>
+            </w:r>
+            <w:proofErr w:type="spellStart"/>
+            <w:r>
+              <w:t>Functioneel</w:t>
+            </w:r>
+            <w:proofErr w:type="spellEnd"/>
+            <w:r>
+              <w:t xml:space="preserve"> </w:t>
+            </w:r>
+            <w:proofErr w:type="spellStart"/>
+            <w:r>
+              <w:t>ontwerp</w:t>
+            </w:r>
+            <w:proofErr w:type="spellEnd"/>
+          </w:p>
+        </w:tc>
+      </w:tr>
+      <w:tr>
+        <w:tc>
+          <w:tcPr>
+            <w:tcW w:w="2265" w:type="dxa"/>
+          </w:tcPr>
+          <w:p>
+            <w:r>
+              <w:t>14-05-2018</w:t>
+            </w:r>
+          </w:p>
+        </w:tc>
+        <w:tc>
+          <w:tcPr>
+            <w:tcW w:w="2265" w:type="dxa"/>
+          </w:tcPr>
+          <w:p>
+            <w:r>
+              <w:t>12:44</w:t>
+            </w:r>
+          </w:p>
         </w:tc>
         <w:tc>
           <w:tcPr>
             <w:tcW w:w="2266" w:type="dxa"/>
           </w:tcPr>
-          <w:p/>
-        </w:tc>
-        <w:tc>
-          <w:tcPr>
-            <w:tcW w:w="3402" w:type="dxa"/>
-          </w:tcPr>
-          <w:p/>
-        </w:tc>
-      </w:tr>
-      <w:tr>
-        <w:tc>
-          <w:tcPr>
-            <w:tcW w:w="2265" w:type="dxa"/>
-          </w:tcPr>
-          <w:p/>
-        </w:tc>
-        <w:tc>
-          <w:tcPr>
-            <w:tcW w:w="2265" w:type="dxa"/>
-          </w:tcPr>
-          <w:p/>
+          <w:p>
+            <w:proofErr w:type="spellStart"/>
+            <w:r>
+              <w:t>Git</w:t>
+            </w:r>
+            <w:proofErr w:type="spellEnd"/>
+          </w:p>
+        </w:tc>
+        <w:tc>
+          <w:tcPr>
+            <w:tcW w:w="3402" w:type="dxa"/>
+          </w:tcPr>
+          <w:p>
+            <w:proofErr w:type="spellStart"/>
+            <w:r>
+              <w:t>Een</w:t>
+            </w:r>
+            <w:proofErr w:type="spellEnd"/>
+            <w:r>
+              <w:t xml:space="preserve"> push </w:t>
+            </w:r>
+            <w:proofErr w:type="spellStart"/>
+            <w:r>
+              <w:t>gedaan</w:t>
+            </w:r>
+            <w:proofErr w:type="spellEnd"/>
+            <w:r>
+              <w:t xml:space="preserve"> </w:t>
+            </w:r>
+            <w:proofErr w:type="spellStart"/>
+            <w:r>
+              <w:t>naar</w:t>
+            </w:r>
+            <w:proofErr w:type="spellEnd"/>
+            <w:r>
+              <w:t xml:space="preserve"> </w:t>
+            </w:r>
+            <w:proofErr w:type="spellStart"/>
+            <w:r>
+              <w:t>git</w:t>
+            </w:r>
+            <w:proofErr w:type="spellEnd"/>
+            <w:r>
+              <w:t xml:space="preserve"> met het logbook, </w:t>
+            </w:r>
+            <w:proofErr w:type="spellStart"/>
+            <w:r>
+              <w:t>analyse</w:t>
+            </w:r>
+            <w:proofErr w:type="spellEnd"/>
+            <w:r>
+              <w:t xml:space="preserve"> 1.0 </w:t>
+            </w:r>
+            <w:proofErr w:type="spellStart"/>
+            <w:r>
+              <w:t>en</w:t>
+            </w:r>
+            <w:proofErr w:type="spellEnd"/>
+            <w:r>
+              <w:t xml:space="preserve"> de planning 1.0</w:t>
+            </w:r>
+          </w:p>
+        </w:tc>
+      </w:tr>
+      <w:tr>
+        <w:tc>
+          <w:tcPr>
+            <w:tcW w:w="2265" w:type="dxa"/>
+          </w:tcPr>
+          <w:p>
+            <w:r>
+              <w:t>14-05-2018</w:t>
+            </w:r>
+          </w:p>
+        </w:tc>
+        <w:tc>
+          <w:tcPr>
+            <w:tcW w:w="2265" w:type="dxa"/>
+          </w:tcPr>
+          <w:p>
+            <w:r>
+              <w:t>13:52</w:t>
+            </w:r>
+          </w:p>
         </w:tc>
         <w:tc>
           <w:tcPr>
             <w:tcW w:w="2266" w:type="dxa"/>
           </w:tcPr>
-          <w:p/>
-        </w:tc>
-        <w:tc>
-          <w:tcPr>
-            <w:tcW w:w="3402" w:type="dxa"/>
-          </w:tcPr>
-          <w:p/>
+          <w:p>
+            <w:r>
+              <w:t>Word</w:t>
+            </w:r>
+          </w:p>
+        </w:tc>
+        <w:tc>
+          <w:tcPr>
+            <w:tcW w:w="3402" w:type="dxa"/>
+          </w:tcPr>
+          <w:p>
+            <w:proofErr w:type="spellStart"/>
+            <w:r>
+              <w:t>Functioneel</w:t>
+            </w:r>
+            <w:proofErr w:type="spellEnd"/>
+            <w:r>
+              <w:t xml:space="preserve"> </w:t>
+            </w:r>
+            <w:proofErr w:type="spellStart"/>
+            <w:r>
+              <w:t>ontwerp</w:t>
+            </w:r>
+            <w:proofErr w:type="spellEnd"/>
+            <w:r>
+              <w:t xml:space="preserve"> ingedeeld</w:t>
+            </w:r>
+            <w:bookmarkStart w:id="0" w:name="_GoBack"/>
+            <w:bookmarkEnd w:id="0"/>
+          </w:p>
         </w:tc>
       </w:tr>
       <w:tr>
@@ -1567,16 +2180,12 @@
     </w:tbl>
     <w:p/>
     <w:p/>
-    <w:p>
-      <w:bookmarkStart w:id="0" w:name="_GoBack"/>
-      <w:bookmarkEnd w:id="0"/>
-    </w:p>
+    <w:p/>
     <w:p>
       <w:pPr>
         <w:pStyle w:val="Kop1"/>
       </w:pPr>
       <w:r>
-        <w:lastRenderedPageBreak/>
         <w:t xml:space="preserve">2. </w:t>
       </w:r>
       <w:r>
@@ -1672,19 +2281,51 @@
           <w:tcPr>
             <w:tcW w:w="3020" w:type="dxa"/>
           </w:tcPr>
-          <w:p/>
+          <w:p>
+            <w:r>
+              <w:t>14-05-2018</w:t>
+            </w:r>
+          </w:p>
         </w:tc>
         <w:tc>
           <w:tcPr>
             <w:tcW w:w="3021" w:type="dxa"/>
           </w:tcPr>
-          <w:p/>
-        </w:tc>
-        <w:tc>
-          <w:tcPr>
-            <w:tcW w:w="3402" w:type="dxa"/>
-          </w:tcPr>
-          <w:p/>
+          <w:p>
+            <w:proofErr w:type="spellStart"/>
+            <w:r>
+              <w:t>Logboek</w:t>
+            </w:r>
+            <w:proofErr w:type="spellEnd"/>
+            <w:r>
+              <w:t xml:space="preserve"> planning </w:t>
+            </w:r>
+            <w:proofErr w:type="spellStart"/>
+            <w:r>
+              <w:t>analyse</w:t>
+            </w:r>
+            <w:proofErr w:type="spellEnd"/>
+          </w:p>
+        </w:tc>
+        <w:tc>
+          <w:tcPr>
+            <w:tcW w:w="3402" w:type="dxa"/>
+          </w:tcPr>
+          <w:p>
+            <w:proofErr w:type="spellStart"/>
+            <w:r>
+              <w:t>Logboek</w:t>
+            </w:r>
+            <w:proofErr w:type="spellEnd"/>
+            <w:r>
+              <w:t xml:space="preserve"> planning </w:t>
+            </w:r>
+            <w:proofErr w:type="spellStart"/>
+            <w:r>
+              <w:t>analyse</w:t>
+            </w:r>
+            <w:proofErr w:type="spellEnd"/>
+          </w:p>
         </w:tc>
       </w:tr>
       <w:tr>

</xml_diff>